<commit_message>
minor grammar changes only
</commit_message>
<xml_diff>
--- a/zad3_Drahovsky_Dzvonik.docx
+++ b/zad3_Drahovsky_Dzvonik.docx
@@ -333,17 +333,8 @@
           <w:rFonts w:cs="Times New Roman"/>
           <w:b/>
         </w:rPr>
-        <w:t xml:space="preserve">, Ján </w:t>
-      </w:r>
-      <w:proofErr w:type="spellStart"/>
-      <w:r>
-        <w:rPr>
-          <w:rFonts w:cs="Times New Roman"/>
-          <w:b/>
-        </w:rPr>
-        <w:t>Dzvoník</w:t>
-      </w:r>
-      <w:proofErr w:type="spellEnd"/>
+        <w:t>, Ján Dzvoník</w:t>
+      </w:r>
     </w:p>
     <w:p>
       <w:pPr>
@@ -360,27 +351,25 @@
     </w:p>
     <w:sdt>
       <w:sdtPr>
+        <w:rPr>
+          <w:rFonts w:ascii="Times New Roman" w:eastAsiaTheme="minorEastAsia" w:hAnsi="Times New Roman" w:cstheme="minorBidi"/>
+          <w:b w:val="0"/>
+          <w:bCs w:val="0"/>
+          <w:color w:val="auto"/>
+          <w:sz w:val="22"/>
+          <w:szCs w:val="22"/>
+          <w:lang w:val="sk-SK" w:eastAsia="sk-SK"/>
+        </w:rPr>
         <w:id w:val="247986704"/>
         <w:docPartObj>
           <w:docPartGallery w:val="Table of Contents"/>
           <w:docPartUnique/>
         </w:docPartObj>
       </w:sdtPr>
-      <w:sdtEndPr>
-        <w:rPr>
-          <w:rFonts w:ascii="Times New Roman" w:eastAsiaTheme="minorEastAsia" w:hAnsi="Times New Roman" w:cstheme="minorBidi"/>
-          <w:b w:val="0"/>
-          <w:bCs w:val="0"/>
-          <w:color w:val="auto"/>
-          <w:sz w:val="22"/>
-          <w:szCs w:val="22"/>
-          <w:lang w:eastAsia="sk-SK"/>
-        </w:rPr>
-      </w:sdtEndPr>
       <w:sdtContent>
         <w:p>
           <w:pPr>
-            <w:pStyle w:val="Nadpisobsahu"/>
+            <w:pStyle w:val="Hlavikaobsahu"/>
             <w:rPr>
               <w:rFonts w:ascii="Times New Roman" w:hAnsi="Times New Roman" w:cs="Times New Roman"/>
               <w:color w:val="auto"/>
@@ -438,10 +427,10 @@
             </w:rPr>
             <w:fldChar w:fldCharType="separate"/>
           </w:r>
-          <w:hyperlink w:anchor="_Toc467076473" w:history="1">
-            <w:r>
-              <w:rPr>
-                <w:rStyle w:val="Hypertextovodkaz"/>
+          <w:hyperlink w:anchor="_Toc467795269" w:history="1">
+            <w:r>
+              <w:rPr>
+                <w:rStyle w:val="Hypertextovprepojenie"/>
                 <w:noProof/>
               </w:rPr>
               <w:t>1</w:t>
@@ -455,10 +444,10 @@
             </w:r>
             <w:r>
               <w:rPr>
-                <w:rStyle w:val="Hypertextovodkaz"/>
-                <w:noProof/>
-              </w:rPr>
-              <w:t>Postup riešnia</w:t>
+                <w:rStyle w:val="Hypertextovprepojenie"/>
+                <w:noProof/>
+              </w:rPr>
+              <w:t>Postup riešenia</w:t>
             </w:r>
             <w:r>
               <w:rPr>
@@ -479,7 +468,7 @@
                 <w:noProof/>
                 <w:webHidden/>
               </w:rPr>
-              <w:instrText xml:space="preserve"> PAGEREF _Toc467076473 \h </w:instrText>
+              <w:instrText xml:space="preserve"> PAGEREF _Toc467795269 \h </w:instrText>
             </w:r>
             <w:r>
               <w:rPr>
@@ -522,10 +511,10 @@
               <w:noProof/>
             </w:rPr>
           </w:pPr>
-          <w:hyperlink w:anchor="_Toc467076474" w:history="1">
-            <w:r>
-              <w:rPr>
-                <w:rStyle w:val="Hypertextovodkaz"/>
+          <w:hyperlink w:anchor="_Toc467795270" w:history="1">
+            <w:r>
+              <w:rPr>
+                <w:rStyle w:val="Hypertextovprepojenie"/>
                 <w:noProof/>
               </w:rPr>
               <w:t>1.1</w:t>
@@ -539,7 +528,7 @@
             </w:r>
             <w:r>
               <w:rPr>
-                <w:rStyle w:val="Hypertextovodkaz"/>
+                <w:rStyle w:val="Hypertextovprepojenie"/>
                 <w:noProof/>
               </w:rPr>
               <w:t>Funkcie na generovanie a aplikovanie saltu</w:t>
@@ -563,7 +552,7 @@
                 <w:noProof/>
                 <w:webHidden/>
               </w:rPr>
-              <w:instrText xml:space="preserve"> PAGEREF _Toc467076474 \h </w:instrText>
+              <w:instrText xml:space="preserve"> PAGEREF _Toc467795270 \h </w:instrText>
             </w:r>
             <w:r>
               <w:rPr>
@@ -606,10 +595,10 @@
               <w:noProof/>
             </w:rPr>
           </w:pPr>
-          <w:hyperlink w:anchor="_Toc467076475" w:history="1">
-            <w:r>
-              <w:rPr>
-                <w:rStyle w:val="Hypertextovodkaz"/>
+          <w:hyperlink w:anchor="_Toc467795271" w:history="1">
+            <w:r>
+              <w:rPr>
+                <w:rStyle w:val="Hypertextovprepojenie"/>
                 <w:noProof/>
               </w:rPr>
               <w:t>1.2</w:t>
@@ -623,7 +612,7 @@
             </w:r>
             <w:r>
               <w:rPr>
-                <w:rStyle w:val="Hypertextovodkaz"/>
+                <w:rStyle w:val="Hypertextovprepojenie"/>
                 <w:noProof/>
               </w:rPr>
               <w:t>Funkcie na zahashovanie saltového hesla</w:t>
@@ -647,7 +636,7 @@
                 <w:noProof/>
                 <w:webHidden/>
               </w:rPr>
-              <w:instrText xml:space="preserve"> PAGEREF _Toc467076475 \h </w:instrText>
+              <w:instrText xml:space="preserve"> PAGEREF _Toc467795271 \h </w:instrText>
             </w:r>
             <w:r>
               <w:rPr>
@@ -690,10 +679,10 @@
               <w:noProof/>
             </w:rPr>
           </w:pPr>
-          <w:hyperlink w:anchor="_Toc467076476" w:history="1">
-            <w:r>
-              <w:rPr>
-                <w:rStyle w:val="Hypertextovodkaz"/>
+          <w:hyperlink w:anchor="_Toc467795272" w:history="1">
+            <w:r>
+              <w:rPr>
+                <w:rStyle w:val="Hypertextovprepojenie"/>
                 <w:noProof/>
               </w:rPr>
               <w:t>1.3</w:t>
@@ -707,7 +696,7 @@
             </w:r>
             <w:r>
               <w:rPr>
-                <w:rStyle w:val="Hypertextovodkaz"/>
+                <w:rStyle w:val="Hypertextovprepojenie"/>
                 <w:noProof/>
               </w:rPr>
               <w:t>Funkcie na kontrolu zložitosti hesla</w:t>
@@ -731,7 +720,7 @@
                 <w:noProof/>
                 <w:webHidden/>
               </w:rPr>
-              <w:instrText xml:space="preserve"> PAGEREF _Toc467076476 \h </w:instrText>
+              <w:instrText xml:space="preserve"> PAGEREF _Toc467795272 \h </w:instrText>
             </w:r>
             <w:r>
               <w:rPr>
@@ -774,10 +763,10 @@
               <w:noProof/>
             </w:rPr>
           </w:pPr>
-          <w:hyperlink w:anchor="_Toc467076477" w:history="1">
-            <w:r>
-              <w:rPr>
-                <w:rStyle w:val="Hypertextovodkaz"/>
+          <w:hyperlink w:anchor="_Toc467795273" w:history="1">
+            <w:r>
+              <w:rPr>
+                <w:rStyle w:val="Hypertextovprepojenie"/>
                 <w:noProof/>
               </w:rPr>
               <w:t>1.4</w:t>
@@ -791,7 +780,7 @@
             </w:r>
             <w:r>
               <w:rPr>
-                <w:rStyle w:val="Hypertextovodkaz"/>
+                <w:rStyle w:val="Hypertextovprepojenie"/>
                 <w:noProof/>
               </w:rPr>
               <w:t>Funkcie na vytvorenie časového odstupu medzi pokusmi o prihlásenie</w:t>
@@ -815,7 +804,7 @@
                 <w:noProof/>
                 <w:webHidden/>
               </w:rPr>
-              <w:instrText xml:space="preserve"> PAGEREF _Toc467076477 \h </w:instrText>
+              <w:instrText xml:space="preserve"> PAGEREF _Toc467795273 \h </w:instrText>
             </w:r>
             <w:r>
               <w:rPr>
@@ -858,10 +847,10 @@
               <w:noProof/>
             </w:rPr>
           </w:pPr>
-          <w:hyperlink w:anchor="_Toc467076478" w:history="1">
-            <w:r>
-              <w:rPr>
-                <w:rStyle w:val="Hypertextovodkaz"/>
+          <w:hyperlink w:anchor="_Toc467795274" w:history="1">
+            <w:r>
+              <w:rPr>
+                <w:rStyle w:val="Hypertextovprepojenie"/>
                 <w:noProof/>
               </w:rPr>
               <w:t>2</w:t>
@@ -875,7 +864,7 @@
             </w:r>
             <w:r>
               <w:rPr>
-                <w:rStyle w:val="Hypertextovodkaz"/>
+                <w:rStyle w:val="Hypertextovprepojenie"/>
                 <w:noProof/>
               </w:rPr>
               <w:t>Záver</w:t>
@@ -899,7 +888,7 @@
                 <w:noProof/>
                 <w:webHidden/>
               </w:rPr>
-              <w:instrText xml:space="preserve"> PAGEREF _Toc467076478 \h </w:instrText>
+              <w:instrText xml:space="preserve"> PAGEREF _Toc467795274 \h </w:instrText>
             </w:r>
             <w:r>
               <w:rPr>
@@ -973,17 +962,18 @@
       <w:pPr>
         <w:pStyle w:val="Nadpis1"/>
       </w:pPr>
-      <w:bookmarkStart w:id="0" w:name="_Toc467076473"/>
+      <w:bookmarkStart w:id="0" w:name="_Toc467795269"/>
       <w:r>
         <w:lastRenderedPageBreak/>
-        <w:t xml:space="preserve">Postup </w:t>
-      </w:r>
-      <w:proofErr w:type="spellStart"/>
-      <w:r>
-        <w:t>riešnia</w:t>
+        <w:t>Postup rieš</w:t>
+      </w:r>
+      <w:r>
+        <w:t>e</w:t>
+      </w:r>
+      <w:r>
+        <w:t>nia</w:t>
       </w:r>
       <w:bookmarkEnd w:id="0"/>
-      <w:proofErr w:type="spellEnd"/>
     </w:p>
     <w:p>
       <w:pPr>
@@ -992,7 +982,7 @@
       <w:r>
         <w:tab/>
       </w:r>
-      <w:bookmarkStart w:id="1" w:name="_Toc467076474"/>
+      <w:bookmarkStart w:id="1" w:name="_Toc467795270"/>
       <w:r>
         <w:t>Funkcie na generovanie a aplikovanie saltu</w:t>
       </w:r>
@@ -1055,7 +1045,19 @@
       </w:r>
       <w:proofErr w:type="spellEnd"/>
       <w:r>
-        <w:t xml:space="preserve"> je následné potrebné si zapamätať aby si sním ďalej dalo overiť heslo.</w:t>
+        <w:t xml:space="preserve"> je násle</w:t>
+      </w:r>
+      <w:r>
+        <w:t>dné potrebné si zapamätať aby sa</w:t>
+      </w:r>
+      <w:r>
+        <w:t xml:space="preserve"> s</w:t>
+      </w:r>
+      <w:r>
+        <w:t xml:space="preserve"> </w:t>
+      </w:r>
+      <w:r>
+        <w:t>ním ďalej dalo overiť heslo.</w:t>
       </w:r>
     </w:p>
     <w:p>
@@ -1294,7 +1296,7 @@
                     </pic:cNvPicPr>
                   </pic:nvPicPr>
                   <pic:blipFill>
-                    <a:blip r:embed="rId7"/>
+                    <a:blip r:embed="rId7" cstate="print"/>
                     <a:srcRect/>
                     <a:stretch>
                       <a:fillRect/>
@@ -1323,6 +1325,7 @@
         </w:drawing>
       </w:r>
     </w:p>
+    <w:p/>
     <w:p>
       <w:r>
         <w:t>Ukážka zdrojového kódu</w:t>
@@ -1379,7 +1382,7 @@
                     </pic:cNvPicPr>
                   </pic:nvPicPr>
                   <pic:blipFill>
-                    <a:blip r:embed="rId8"/>
+                    <a:blip r:embed="rId8" cstate="print"/>
                     <a:srcRect/>
                     <a:stretch>
                       <a:fillRect/>
@@ -1443,7 +1446,7 @@
       <w:pPr>
         <w:pStyle w:val="Nadpis2"/>
       </w:pPr>
-      <w:bookmarkStart w:id="2" w:name="_Toc467076475"/>
+      <w:bookmarkStart w:id="2" w:name="_Toc467795271"/>
       <w:r>
         <w:t xml:space="preserve">Funkcie na </w:t>
       </w:r>
@@ -1637,7 +1640,7 @@
                     </pic:cNvPicPr>
                   </pic:nvPicPr>
                   <pic:blipFill>
-                    <a:blip r:embed="rId9"/>
+                    <a:blip r:embed="rId9" cstate="print"/>
                     <a:srcRect/>
                     <a:stretch>
                       <a:fillRect/>
@@ -1666,6 +1669,7 @@
         </w:drawing>
       </w:r>
     </w:p>
+    <w:p/>
     <w:p>
       <w:r>
         <w:t xml:space="preserve">Ukážka kódu funkcie ktorá </w:t>
@@ -1705,7 +1709,7 @@
                     </pic:cNvPicPr>
                   </pic:nvPicPr>
                   <pic:blipFill>
-                    <a:blip r:embed="rId10"/>
+                    <a:blip r:embed="rId10" cstate="print"/>
                     <a:srcRect/>
                     <a:stretch>
                       <a:fillRect/>
@@ -1797,7 +1801,7 @@
       <w:r>
         <w:t xml:space="preserve"> </w:t>
       </w:r>
-      <w:bookmarkStart w:id="3" w:name="_Toc467076476"/>
+      <w:bookmarkStart w:id="3" w:name="_Toc467795272"/>
       <w:r>
         <w:t>F</w:t>
       </w:r>
@@ -1817,7 +1821,13 @@
     <w:p>
       <w:r>
         <w:tab/>
-        <w:t xml:space="preserve">Kontrola zložitosti hesla je dôležitá kvôli ochrane užívateľského účtu. Ak by užívateľ nebol prinútený si zvoliť bezpečné heslo niektorí lenivejší </w:t>
+        <w:t>Kontrola zložitosti hesla je dôležitá kvôli ochrane užívateľského účtu. Ak by užívateľ nebol prinútený si zvoliť bezpečné heslo</w:t>
+      </w:r>
+      <w:r>
+        <w:t>,</w:t>
+      </w:r>
+      <w:r>
+        <w:t xml:space="preserve"> niektorí lenivejší </w:t>
       </w:r>
       <w:r>
         <w:t>užívatelia</w:t>
@@ -1829,7 +1839,13 @@
         <w:t xml:space="preserve"> </w:t>
       </w:r>
       <w:r>
-        <w:t>si heslá by</w:t>
+        <w:t>si heslá</w:t>
+      </w:r>
+      <w:r>
+        <w:t>,</w:t>
+      </w:r>
+      <w:r>
+        <w:t xml:space="preserve"> by</w:t>
       </w:r>
       <w:r>
         <w:t xml:space="preserve"> volili veľmi slabé heslá. Takéto slabé heslá sú následne ľahko prelomiteľné pomocou </w:t>
@@ -1851,7 +1867,16 @@
         <w:t xml:space="preserve"> alebo slovníkovým útokom</w:t>
       </w:r>
       <w:r>
-        <w:t xml:space="preserve"> čo predstavuje vysokú bezpečnostnú hrozbu. Následne by mohli prísť o svoj účet alebo by mohli byť zneužité informácie z účtu.</w:t>
+        <w:t>,</w:t>
+      </w:r>
+      <w:r>
+        <w:t xml:space="preserve"> čo predstavuje vysokú bezpečnostnú hrozbu. Následne by</w:t>
+      </w:r>
+      <w:r>
+        <w:t xml:space="preserve"> užívatelia</w:t>
+      </w:r>
+      <w:r>
+        <w:t xml:space="preserve"> mohli prísť o svoj účet alebo by mohli byť zneužité informácie z účtu.</w:t>
       </w:r>
     </w:p>
     <w:p>
@@ -1877,25 +1902,25 @@
     </w:p>
     <w:p>
       <w:r>
+        <w:lastRenderedPageBreak/>
         <w:t>Tieto pravidlá sú</w:t>
       </w:r>
     </w:p>
     <w:p>
       <w:pPr>
-        <w:pStyle w:val="Odstavecseseznamem"/>
+        <w:pStyle w:val="Odsekzoznamu"/>
         <w:numPr>
           <w:ilvl w:val="0"/>
           <w:numId w:val="3"/>
         </w:numPr>
       </w:pPr>
       <w:r>
-        <w:lastRenderedPageBreak/>
         <w:t>Dĺžka hesla musí byť od 8 po 16 znakov</w:t>
       </w:r>
     </w:p>
     <w:p>
       <w:pPr>
-        <w:pStyle w:val="Odstavecseseznamem"/>
+        <w:pStyle w:val="Odsekzoznamu"/>
         <w:numPr>
           <w:ilvl w:val="0"/>
           <w:numId w:val="3"/>
@@ -1910,7 +1935,7 @@
     </w:p>
     <w:p>
       <w:pPr>
-        <w:pStyle w:val="Odstavecseseznamem"/>
+        <w:pStyle w:val="Odsekzoznamu"/>
         <w:numPr>
           <w:ilvl w:val="0"/>
           <w:numId w:val="3"/>
@@ -1922,7 +1947,7 @@
     </w:p>
     <w:p>
       <w:pPr>
-        <w:pStyle w:val="Odstavecseseznamem"/>
+        <w:pStyle w:val="Odsekzoznamu"/>
         <w:numPr>
           <w:ilvl w:val="0"/>
           <w:numId w:val="3"/>
@@ -1934,7 +1959,25 @@
     </w:p>
     <w:p>
       <w:r>
-        <w:t>Heslo, ktoré síce spĺňa tieto požiadavky, ale takisto môže byť slabé. Preto heslo, ktoré užívateľ zvolí je ešte kontrolované slovníkom či neobsahuje často používané slová v heslách. Ak heslo spĺňa všetky požiadavky a neobsahuje slovo zo slovníka užívateľ je úspešne registrovaný.</w:t>
+        <w:t xml:space="preserve">Heslo, ktoré síce spĺňa tieto požiadavky, </w:t>
+      </w:r>
+      <w:r>
+        <w:t>stále</w:t>
+      </w:r>
+      <w:r>
+        <w:t xml:space="preserve"> môže byť slabé. Preto heslo, ktoré užívateľ zvolí</w:t>
+      </w:r>
+      <w:r>
+        <w:t>,</w:t>
+      </w:r>
+      <w:r>
+        <w:t xml:space="preserve"> je ešte kontrolované slovníkom či neobsahuje často používané slová v heslách. Ak heslo spĺňa všetky požiadavky a neobsahuje slovo zo slovníka</w:t>
+      </w:r>
+      <w:r>
+        <w:t>,</w:t>
+      </w:r>
+      <w:r>
+        <w:t xml:space="preserve"> užívateľ je úspešne registrovaný.</w:t>
       </w:r>
     </w:p>
     <w:p>
@@ -1973,7 +2016,7 @@
                     </pic:cNvPicPr>
                   </pic:nvPicPr>
                   <pic:blipFill>
-                    <a:blip r:embed="rId11"/>
+                    <a:blip r:embed="rId11" cstate="print"/>
                     <a:srcRect/>
                     <a:stretch>
                       <a:fillRect/>
@@ -2010,7 +2053,16 @@
     <w:p>
       <w:r>
         <w:lastRenderedPageBreak/>
-        <w:t>Ak požívateľ nesplní požiadavky je upozornení</w:t>
+        <w:t xml:space="preserve">Ak požívateľ </w:t>
+      </w:r>
+      <w:r>
+        <w:t>nesplní požiadavky</w:t>
+      </w:r>
+      <w:r>
+        <w:t>,</w:t>
+      </w:r>
+      <w:r>
+        <w:t xml:space="preserve"> je upozornený</w:t>
       </w:r>
       <w:r>
         <w:t>, ktoré pravidlá nespĺňa</w:t>
@@ -2045,7 +2097,7 @@
                     </pic:cNvPicPr>
                   </pic:nvPicPr>
                   <pic:blipFill>
-                    <a:blip r:embed="rId12"/>
+                    <a:blip r:embed="rId12" cstate="print"/>
                     <a:srcRect/>
                     <a:stretch>
                       <a:fillRect/>
@@ -2083,7 +2135,7 @@
       <w:pPr>
         <w:pStyle w:val="Nadpis2"/>
       </w:pPr>
-      <w:bookmarkStart w:id="4" w:name="_Toc467076477"/>
+      <w:bookmarkStart w:id="4" w:name="_Toc467795273"/>
       <w:r>
         <w:t>Funkcie na vytvorenie časového odstupu medzi pokusmi o prihlásenie</w:t>
       </w:r>
@@ -2118,10 +2170,31 @@
       </w:r>
       <w:proofErr w:type="spellEnd"/>
       <w:r>
-        <w:t xml:space="preserve">. Jednotlivé pokusy sa zaznamenávajú v programe a následne sa obmedzí prístup k aplikácií pre zadaného používateľa. Ak sa používateľ prihlasuje veľa krát so zlým heslom jeho čas dokedy sa </w:t>
-      </w:r>
-      <w:r>
-        <w:t>nemôžu prihlásiť sa zväčšuje o niekoľko</w:t>
+        <w:t>. Jednotlivé pokusy sa zaznamenávajú v programe a následne sa obmedzí prístup k aplikácií pre zadaného používateľa. Ak sa používateľ prihlasuje veľa krát so zlým heslom</w:t>
+      </w:r>
+      <w:r>
+        <w:t>,</w:t>
+      </w:r>
+      <w:r>
+        <w:t xml:space="preserve"> jeho čas</w:t>
+      </w:r>
+      <w:r>
+        <w:t>,</w:t>
+      </w:r>
+      <w:r>
+        <w:t xml:space="preserve"> dokedy sa </w:t>
+      </w:r>
+      <w:r>
+        <w:t>nemôže</w:t>
+      </w:r>
+      <w:r>
+        <w:t xml:space="preserve"> prihlásiť</w:t>
+      </w:r>
+      <w:r>
+        <w:t>,</w:t>
+      </w:r>
+      <w:r>
+        <w:t xml:space="preserve"> sa zväčšuje o niekoľko</w:t>
       </w:r>
       <w:r>
         <w:t xml:space="preserve"> sekúnd</w:t>
@@ -2136,7 +2209,10 @@
         <w:t>množstvo</w:t>
       </w:r>
       <w:r>
-        <w:t xml:space="preserve"> času ale pri počítači riadenom útoku sa pred</w:t>
+        <w:t xml:space="preserve"> času ale pri počítačom</w:t>
+      </w:r>
+      <w:r>
+        <w:t xml:space="preserve"> riadenom útoku sa pred</w:t>
       </w:r>
       <w:r>
         <w:t>ĺ</w:t>
@@ -2150,7 +2226,13 @@
         <w:jc w:val="both"/>
       </w:pPr>
       <w:r>
-        <w:t>Funkcie, ktoré kontrolujú správnosť údajov a vytvárajú časový odstup medzi prihláseniami sme vytvorili v </w:t>
+        <w:t>Funkcie, ktoré kontrolujú správnosť údajov a vytvárajú časový odstup medzi prihláseniami</w:t>
+      </w:r>
+      <w:r>
+        <w:t>,</w:t>
+      </w:r>
+      <w:r>
+        <w:t xml:space="preserve"> sme vytvorili v </w:t>
       </w:r>
       <w:proofErr w:type="spellStart"/>
       <w:r>
@@ -2177,7 +2259,13 @@
       </w:r>
       <w:proofErr w:type="spellEnd"/>
       <w:r>
-        <w:t xml:space="preserve"> a ich pokusoch o prihlásenie v </w:t>
+        <w:t xml:space="preserve"> a ich pokusoch o prihlásenie</w:t>
+      </w:r>
+      <w:r>
+        <w:t>,</w:t>
+      </w:r>
+      <w:r>
+        <w:t xml:space="preserve"> v </w:t>
       </w:r>
       <w:proofErr w:type="spellStart"/>
       <w:r>
@@ -2197,6 +2285,90 @@
       </w:r>
       <w:proofErr w:type="spellStart"/>
       <w:r>
+        <w:t>C</w:t>
+      </w:r>
+      <w:r>
+        <w:t>lass</w:t>
+      </w:r>
+      <w:proofErr w:type="spellEnd"/>
+      <w:r>
+        <w:t xml:space="preserve"> </w:t>
+      </w:r>
+      <w:proofErr w:type="spellStart"/>
+      <w:r>
+        <w:t>WaitContants</w:t>
+      </w:r>
+      <w:proofErr w:type="spellEnd"/>
+      <w:r>
+        <w:t xml:space="preserve">. Táto </w:t>
+      </w:r>
+      <w:proofErr w:type="spellStart"/>
+      <w:r>
+        <w:t>C</w:t>
+      </w:r>
+      <w:r>
+        <w:t>lass</w:t>
+      </w:r>
+      <w:r>
+        <w:t>a</w:t>
+      </w:r>
+      <w:proofErr w:type="spellEnd"/>
+      <w:r>
+        <w:t xml:space="preserve"> iba uchováva čas vo formáte </w:t>
+      </w:r>
+      <w:proofErr w:type="spellStart"/>
+      <w:r>
+        <w:t>D</w:t>
+      </w:r>
+      <w:r>
+        <w:t>ate</w:t>
+      </w:r>
+      <w:proofErr w:type="spellEnd"/>
+      <w:r>
+        <w:t xml:space="preserve"> a počet sekúnd</w:t>
+      </w:r>
+      <w:r>
+        <w:t>,</w:t>
+      </w:r>
+      <w:r>
+        <w:t xml:space="preserve"> o ktoré sa z</w:t>
+      </w:r>
+      <w:r>
+        <w:t xml:space="preserve">vyšuje suspendovanie </w:t>
+      </w:r>
+      <w:r>
+        <w:t>užívateľského</w:t>
+      </w:r>
+      <w:r>
+        <w:t xml:space="preserve"> konta.</w:t>
+      </w:r>
+    </w:p>
+    <w:p>
+      <w:pPr>
+        <w:jc w:val="both"/>
+      </w:pPr>
+      <w:r>
+        <w:t>Ak sa používateľ prihlási so zlým heslom, je pridaný do mapy</w:t>
+      </w:r>
+      <w:r>
+        <w:t>,</w:t>
+      </w:r>
+      <w:r>
+        <w:t xml:space="preserve"> kde ako kľúč je </w:t>
+      </w:r>
+      <w:proofErr w:type="spellStart"/>
+      <w:r>
+        <w:t>login</w:t>
+      </w:r>
+      <w:proofErr w:type="spellEnd"/>
+      <w:r>
+        <w:t xml:space="preserve"> a hodnota je</w:t>
+      </w:r>
+      <w:r>
+        <w:t xml:space="preserve"> inštancia </w:t>
+      </w:r>
+      <w:proofErr w:type="spellStart"/>
+      <w:r>
         <w:t>class</w:t>
       </w:r>
       <w:proofErr w:type="spellEnd"/>
@@ -2205,45 +2377,232 @@
       </w:r>
       <w:proofErr w:type="spellStart"/>
       <w:r>
-        <w:t>WaitContants</w:t>
-      </w:r>
-      <w:proofErr w:type="spellEnd"/>
-      <w:r>
-        <w:t xml:space="preserve">. Táto </w:t>
-      </w:r>
-      <w:proofErr w:type="spellStart"/>
-      <w:r>
-        <w:t>C</w:t>
-      </w:r>
-      <w:r>
-        <w:t>lass</w:t>
-      </w:r>
-      <w:r>
-        <w:t>a</w:t>
-      </w:r>
-      <w:proofErr w:type="spellEnd"/>
-      <w:r>
-        <w:t xml:space="preserve"> iba uchováva čas vo formáte </w:t>
-      </w:r>
-      <w:proofErr w:type="spellStart"/>
-      <w:r>
-        <w:t>D</w:t>
-      </w:r>
-      <w:r>
-        <w:t>ate</w:t>
-      </w:r>
-      <w:proofErr w:type="spellEnd"/>
-      <w:r>
-        <w:t xml:space="preserve"> a počet sekúnd o ktoré sa z</w:t>
-      </w:r>
-      <w:r>
-        <w:t xml:space="preserve">vyšuje suspendovanie </w:t>
-      </w:r>
-      <w:r>
-        <w:t>užívateľského</w:t>
-      </w:r>
-      <w:r>
-        <w:t xml:space="preserve"> konta.</w:t>
+        <w:t>WaitConstant</w:t>
+      </w:r>
+      <w:proofErr w:type="spellEnd"/>
+      <w:r>
+        <w:t xml:space="preserve"> s</w:t>
+      </w:r>
+      <w:r>
+        <w:t xml:space="preserve"> dátumom a časom </w:t>
+      </w:r>
+      <w:r>
+        <w:t xml:space="preserve">dokedy musí čakať </w:t>
+      </w:r>
+      <w:r>
+        <w:t xml:space="preserve">a počet </w:t>
+      </w:r>
+      <w:r>
+        <w:t>sekúnd</w:t>
+      </w:r>
+      <w:r>
+        <w:t xml:space="preserve"> koľko má čakať. Ak používateľ </w:t>
+      </w:r>
+      <w:r>
+        <w:t>znova</w:t>
+      </w:r>
+      <w:r>
+        <w:t xml:space="preserve"> zadá zlé heslo</w:t>
+      </w:r>
+      <w:r>
+        <w:t>,</w:t>
+      </w:r>
+      <w:r>
+        <w:t xml:space="preserve"> aplikácia sa pozrie do mapy</w:t>
+      </w:r>
+      <w:r>
+        <w:t>,</w:t>
+      </w:r>
+      <w:r>
+        <w:t xml:space="preserve"> či sa tam </w:t>
+      </w:r>
+      <w:r>
+        <w:t xml:space="preserve">používateľ </w:t>
+      </w:r>
+      <w:r>
+        <w:t>nachádza. Ak áno</w:t>
+      </w:r>
+      <w:r>
+        <w:t>,</w:t>
+      </w:r>
+      <w:r>
+        <w:t xml:space="preserve"> tak </w:t>
+      </w:r>
+      <w:r>
+        <w:t>s</w:t>
+      </w:r>
+      <w:r>
+        <w:t>kontroluje</w:t>
+      </w:r>
+      <w:r>
+        <w:t>,</w:t>
+      </w:r>
+      <w:r>
+        <w:t xml:space="preserve"> či jeho čas, dokedy sa </w:t>
+      </w:r>
+      <w:r>
+        <w:t>nemôže</w:t>
+      </w:r>
+      <w:r>
+        <w:t xml:space="preserve"> prihlásiť</w:t>
+      </w:r>
+      <w:r>
+        <w:t>,</w:t>
+      </w:r>
+      <w:r>
+        <w:t xml:space="preserve"> je menši ako súčasný čas. </w:t>
+      </w:r>
+      <w:r>
+        <w:t xml:space="preserve">Ak </w:t>
+      </w:r>
+      <w:r>
+        <w:t>sa nenachádza v mape</w:t>
+      </w:r>
+      <w:r>
+        <w:t>, tak sa používateľa pokúsi</w:t>
+      </w:r>
+      <w:r>
+        <w:t xml:space="preserve"> prihlásiť. </w:t>
+      </w:r>
+      <w:r>
+        <w:t xml:space="preserve">Ak </w:t>
+      </w:r>
+      <w:r>
+        <w:t>používateľova</w:t>
+      </w:r>
+      <w:r>
+        <w:t xml:space="preserve"> </w:t>
+      </w:r>
+      <w:proofErr w:type="spellStart"/>
+      <w:r>
+        <w:t>suspendácia</w:t>
+      </w:r>
+      <w:proofErr w:type="spellEnd"/>
+      <w:r>
+        <w:t xml:space="preserve"> vypršala</w:t>
+      </w:r>
+      <w:r>
+        <w:t>,</w:t>
+      </w:r>
+      <w:r>
+        <w:t xml:space="preserve"> tak </w:t>
+      </w:r>
+      <w:r>
+        <w:t>sa ho</w:t>
+      </w:r>
+      <w:r>
+        <w:t xml:space="preserve"> </w:t>
+      </w:r>
+      <w:r>
+        <w:t>po</w:t>
+      </w:r>
+      <w:r>
+        <w:t>kúsi prihlásiť. Ak sa znova zle prihlási</w:t>
+      </w:r>
+      <w:r>
+        <w:t>,</w:t>
+      </w:r>
+      <w:r>
+        <w:t xml:space="preserve"> tak jeho čas </w:t>
+      </w:r>
+      <w:proofErr w:type="spellStart"/>
+      <w:r>
+        <w:t>sespendovania</w:t>
+      </w:r>
+      <w:proofErr w:type="spellEnd"/>
+      <w:r>
+        <w:t xml:space="preserve"> sa navýši</w:t>
+      </w:r>
+      <w:r>
+        <w:t xml:space="preserve"> o počet sekúnd, ktoré mu prislúchajú</w:t>
+      </w:r>
+      <w:r>
+        <w:t>.</w:t>
+      </w:r>
+      <w:r>
+        <w:t xml:space="preserve"> Počet sekúnd koľko má čakať a </w:t>
+      </w:r>
+      <w:r>
+        <w:t xml:space="preserve"> </w:t>
+      </w:r>
+      <w:r>
+        <w:t>č</w:t>
+      </w:r>
+      <w:r>
+        <w:t>as suspendovania sa vždy z</w:t>
+      </w:r>
+      <w:r>
+        <w:t xml:space="preserve">vyšuje </w:t>
+      </w:r>
+      <w:r>
+        <w:t xml:space="preserve">pri každom zlom pokuse o prihlásenie </w:t>
+      </w:r>
+      <w:r>
+        <w:t xml:space="preserve">alebo pri pokuse o prihlásenie pred </w:t>
+      </w:r>
+      <w:r>
+        <w:t xml:space="preserve">vypršaním </w:t>
+      </w:r>
+      <w:proofErr w:type="spellStart"/>
+      <w:r>
+        <w:t>suspendácie</w:t>
+      </w:r>
+      <w:proofErr w:type="spellEnd"/>
+      <w:r>
+        <w:t>.</w:t>
+      </w:r>
+      <w:r>
+        <w:t xml:space="preserve"> M</w:t>
+      </w:r>
+      <w:r>
+        <w:t>apa s používateľmi je vždy aktualizovaná a </w:t>
+      </w:r>
+      <w:r>
+        <w:t>zapisovaná</w:t>
+      </w:r>
+      <w:r>
+        <w:t xml:space="preserve"> do databázy</w:t>
+      </w:r>
+      <w:r>
+        <w:t xml:space="preserve"> </w:t>
+      </w:r>
+      <w:r>
+        <w:t>(súboru), pri každom pokuse o prihlásenie</w:t>
+      </w:r>
+      <w:r>
+        <w:t>,</w:t>
+      </w:r>
+      <w:r>
+        <w:t xml:space="preserve"> aby sa predišlo tomu, </w:t>
+      </w:r>
+      <w:r>
+        <w:t>že ak používateľ</w:t>
+      </w:r>
+      <w:r>
+        <w:t xml:space="preserve"> vypne aplikáciu</w:t>
+      </w:r>
+      <w:r>
+        <w:t>,</w:t>
+      </w:r>
+      <w:r>
+        <w:t xml:space="preserve"> jeho </w:t>
+      </w:r>
+      <w:proofErr w:type="spellStart"/>
+      <w:r>
+        <w:t>suspendácia</w:t>
+      </w:r>
+      <w:proofErr w:type="spellEnd"/>
+      <w:r>
+        <w:t xml:space="preserve"> </w:t>
+      </w:r>
+      <w:r>
+        <w:t>by sa stratila</w:t>
+      </w:r>
+      <w:r>
+        <w:t>.</w:t>
+      </w:r>
+      <w:r>
+        <w:t xml:space="preserve"> Preto pri spustení aplikácie si načíta dáta zo súboru (attends.txt) a aktualizuje mapu. </w:t>
       </w:r>
     </w:p>
     <w:p>
@@ -2251,148 +2610,7 @@
         <w:jc w:val="both"/>
       </w:pPr>
       <w:r>
-        <w:t xml:space="preserve">Ak sa používateľ prihlási so zlým heslom, je pridaný do mapy kde ako kľúč je </w:t>
-      </w:r>
-      <w:proofErr w:type="spellStart"/>
-      <w:r>
-        <w:t>login</w:t>
-      </w:r>
-      <w:proofErr w:type="spellEnd"/>
-      <w:r>
-        <w:t xml:space="preserve"> a hodnota je inštancia </w:t>
-      </w:r>
-      <w:proofErr w:type="spellStart"/>
-      <w:r>
-        <w:t>class</w:t>
-      </w:r>
-      <w:proofErr w:type="spellEnd"/>
-      <w:r>
-        <w:t xml:space="preserve"> </w:t>
-      </w:r>
-      <w:proofErr w:type="spellStart"/>
-      <w:r>
-        <w:t>WaitConstant</w:t>
-      </w:r>
-      <w:proofErr w:type="spellEnd"/>
-      <w:r>
-        <w:t xml:space="preserve"> so dátumom a časom </w:t>
-      </w:r>
-      <w:r>
-        <w:t xml:space="preserve">dokedy musí čakať </w:t>
-      </w:r>
-      <w:r>
-        <w:t xml:space="preserve">a počet </w:t>
-      </w:r>
-      <w:r>
-        <w:t>sekúnd</w:t>
-      </w:r>
-      <w:r>
-        <w:t xml:space="preserve"> koľko má čakať. Ak používateľ </w:t>
-      </w:r>
-      <w:r>
-        <w:t>znova</w:t>
-      </w:r>
-      <w:r>
-        <w:t xml:space="preserve"> zadá zlé heslo aplikácia sa pozrie do mapy či sa tam </w:t>
-      </w:r>
-      <w:r>
-        <w:t xml:space="preserve">používateľ </w:t>
-      </w:r>
-      <w:r>
-        <w:t xml:space="preserve">nachádza. Ak áno tak okontroluje či jeho čas, dokedy sa </w:t>
-      </w:r>
-      <w:r>
-        <w:t>nemôže</w:t>
-      </w:r>
-      <w:r>
-        <w:t xml:space="preserve"> prihlásiť je menši ako súčasný čas. </w:t>
-      </w:r>
-      <w:r>
-        <w:t xml:space="preserve">Ak </w:t>
-      </w:r>
-      <w:r>
-        <w:t>sa nenachádza v mape</w:t>
-      </w:r>
-      <w:r>
-        <w:t xml:space="preserve"> tak sa používateľa </w:t>
-      </w:r>
-      <w:proofErr w:type="spellStart"/>
-      <w:r>
-        <w:t>pokúsy</w:t>
-      </w:r>
-      <w:proofErr w:type="spellEnd"/>
-      <w:r>
-        <w:t xml:space="preserve"> prihlásiť. </w:t>
-      </w:r>
-      <w:r>
-        <w:t xml:space="preserve">Ak </w:t>
-      </w:r>
-      <w:r>
-        <w:t>používateľova</w:t>
-      </w:r>
-      <w:r>
-        <w:t xml:space="preserve"> </w:t>
-      </w:r>
-      <w:proofErr w:type="spellStart"/>
-      <w:r>
-        <w:t>suspendácia</w:t>
-      </w:r>
-      <w:proofErr w:type="spellEnd"/>
-      <w:r>
-        <w:t xml:space="preserve"> vypršala</w:t>
-      </w:r>
-      <w:r>
-        <w:t xml:space="preserve"> tak </w:t>
-      </w:r>
-      <w:r>
-        <w:t>sa ho</w:t>
-      </w:r>
-      <w:r>
-        <w:t xml:space="preserve"> </w:t>
-      </w:r>
-      <w:r>
-        <w:t>po</w:t>
-      </w:r>
-      <w:r>
-        <w:t xml:space="preserve">kúsi prihlásiť. Ak sa znova zle prihlási tak jeho čas </w:t>
-      </w:r>
-      <w:proofErr w:type="spellStart"/>
-      <w:r>
-        <w:t>sespendovania</w:t>
-      </w:r>
-      <w:proofErr w:type="spellEnd"/>
-      <w:r>
-        <w:t xml:space="preserve"> sa navýši</w:t>
-      </w:r>
-      <w:r>
-        <w:t xml:space="preserve"> o počet sekúnd, ktoré mu prislúchajú</w:t>
-      </w:r>
-      <w:r>
-        <w:t>.</w:t>
-      </w:r>
-      <w:r>
-        <w:t xml:space="preserve"> Počet sekúnd koľko má čakať a </w:t>
-      </w:r>
-      <w:r>
-        <w:t xml:space="preserve"> </w:t>
-      </w:r>
-      <w:r>
-        <w:t>č</w:t>
-      </w:r>
-      <w:r>
-        <w:t>as suspendovania sa vždy z</w:t>
-      </w:r>
-      <w:r>
-        <w:t xml:space="preserve">vyšuje </w:t>
-      </w:r>
-      <w:r>
-        <w:t xml:space="preserve">pri každom zlom pokuse o prihlásenie </w:t>
-      </w:r>
-      <w:r>
-        <w:t xml:space="preserve">alebo pri pokuse o prihlásenie pred </w:t>
-      </w:r>
-      <w:r>
-        <w:t xml:space="preserve">vypršaním </w:t>
+        <w:t xml:space="preserve">Ak sa užívateľ prihlasuje počas </w:t>
       </w:r>
       <w:proofErr w:type="spellStart"/>
       <w:r>
@@ -2400,58 +2618,16 @@
       </w:r>
       <w:proofErr w:type="spellEnd"/>
       <w:r>
-        <w:t>.</w:t>
-      </w:r>
-      <w:r>
-        <w:t xml:space="preserve"> M</w:t>
-      </w:r>
-      <w:r>
-        <w:t>apa s používateľmi je vždy aktualizovaná a </w:t>
-      </w:r>
-      <w:r>
-        <w:t>zapisovaná</w:t>
-      </w:r>
-      <w:r>
-        <w:t xml:space="preserve"> do databázy(súboru), pri každom pokuse o prihlásenie aby sa predišlo tomu, </w:t>
-      </w:r>
-      <w:r>
-        <w:t>že ak používateľ</w:t>
-      </w:r>
-      <w:r>
-        <w:t xml:space="preserve"> vypne aplikáciu jeho </w:t>
-      </w:r>
-      <w:proofErr w:type="spellStart"/>
-      <w:r>
-        <w:t>suspendácia</w:t>
-      </w:r>
-      <w:proofErr w:type="spellEnd"/>
-      <w:r>
-        <w:t xml:space="preserve"> </w:t>
-      </w:r>
-      <w:r>
-        <w:t>by sa stratila</w:t>
-      </w:r>
-      <w:r>
-        <w:t>.</w:t>
-      </w:r>
-      <w:r>
-        <w:t xml:space="preserve"> Preto pri spustení aplikácie si načíta dáta zo súboru (attends.txt) a aktualizuje mapu. </w:t>
-      </w:r>
-    </w:p>
-    <w:p>
-      <w:pPr>
-        <w:jc w:val="both"/>
-      </w:pPr>
-      <w:r>
-        <w:t xml:space="preserve">Ak sa užívateľ prihlasuje počas </w:t>
-      </w:r>
-      <w:proofErr w:type="spellStart"/>
-      <w:r>
-        <w:t>suspendácie</w:t>
-      </w:r>
-      <w:proofErr w:type="spellEnd"/>
-      <w:r>
-        <w:t xml:space="preserve"> je upozornení na to do kedy sa nemôže prihlásiť.</w:t>
+        <w:t>, je upozornený</w:t>
+      </w:r>
+      <w:r>
+        <w:t xml:space="preserve"> d</w:t>
+      </w:r>
+      <w:r>
+        <w:t>o</w:t>
+      </w:r>
+      <w:r>
+        <w:t>kedy sa nemôže prihlásiť.</w:t>
       </w:r>
     </w:p>
     <w:p>
@@ -2484,7 +2660,7 @@
                     </pic:cNvPicPr>
                   </pic:nvPicPr>
                   <pic:blipFill>
-                    <a:blip r:embed="rId13"/>
+                    <a:blip r:embed="rId13" cstate="print"/>
                     <a:srcRect/>
                     <a:stretch>
                       <a:fillRect/>
@@ -2547,7 +2723,7 @@
                     </pic:cNvPicPr>
                   </pic:nvPicPr>
                   <pic:blipFill>
-                    <a:blip r:embed="rId14"/>
+                    <a:blip r:embed="rId14" cstate="print"/>
                     <a:srcRect/>
                     <a:stretch>
                       <a:fillRect/>
@@ -2590,7 +2766,13 @@
         <w:t>Ukážka kódu funkcie, ktorá pridá k súčasnému dátum</w:t>
       </w:r>
       <w:r>
-        <w:t>u počet sekúnd ktoré ma užívateľ</w:t>
+        <w:t>u počet sekúnd</w:t>
+      </w:r>
+      <w:r>
+        <w:t>,</w:t>
+      </w:r>
+      <w:r>
+        <w:t xml:space="preserve"> ktoré ma užívateľ</w:t>
       </w:r>
       <w:r>
         <w:t xml:space="preserve"> čakať</w:t>
@@ -2622,7 +2804,7 @@
                     </pic:cNvPicPr>
                   </pic:nvPicPr>
                   <pic:blipFill>
-                    <a:blip r:embed="rId15"/>
+                    <a:blip r:embed="rId15" cstate="print"/>
                     <a:srcRect/>
                     <a:stretch>
                       <a:fillRect/>
@@ -2693,7 +2875,7 @@
                     </pic:cNvPicPr>
                   </pic:nvPicPr>
                   <pic:blipFill>
-                    <a:blip r:embed="rId16"/>
+                    <a:blip r:embed="rId16" cstate="print"/>
                     <a:srcRect/>
                     <a:stretch>
                       <a:fillRect/>
@@ -2727,7 +2909,13 @@
         <w:jc w:val="both"/>
       </w:pPr>
       <w:r>
-        <w:t xml:space="preserve">Ukážka kódu funkcie, ktorá overí či používateľ čakal zadaný </w:t>
+        <w:t>Ukážka kódu funkcie, ktorá overí</w:t>
+      </w:r>
+      <w:r>
+        <w:t>,</w:t>
+      </w:r>
+      <w:r>
+        <w:t xml:space="preserve"> či používateľ čakal zadaný </w:t>
       </w:r>
       <w:proofErr w:type="spellStart"/>
       <w:r>
@@ -2764,7 +2952,7 @@
                     </pic:cNvPicPr>
                   </pic:nvPicPr>
                   <pic:blipFill>
-                    <a:blip r:embed="rId17"/>
+                    <a:blip r:embed="rId17" cstate="print"/>
                     <a:srcRect/>
                     <a:stretch>
                       <a:fillRect/>
@@ -2797,7 +2985,7 @@
       <w:pPr>
         <w:pStyle w:val="Nadpis1"/>
       </w:pPr>
-      <w:bookmarkStart w:id="5" w:name="_Toc467076478"/>
+      <w:bookmarkStart w:id="5" w:name="_Toc467795274"/>
       <w:r>
         <w:t>Záver</w:t>
       </w:r>
@@ -2813,10 +3001,34 @@
         <w:t xml:space="preserve">určité </w:t>
       </w:r>
       <w:r>
-        <w:t>bezpečnostné pravidla ak chceme ochrániť našu aplikáciu pre únikom informácií.</w:t>
-      </w:r>
-      <w:r>
-        <w:t xml:space="preserve"> Preto aj pri tvorbe našej aplikácie sme sa snažili dodržiavať zadané bezpečnostné pravidlá. Funkcie, ktoré bolo potrebné doprogramovať sme doprogramovali aby sme našu aplikáciu ochránili pred ľahkým zlomením hesla účtov používateľov</w:t>
+        <w:t>bezpečnos</w:t>
+      </w:r>
+      <w:r>
+        <w:t>tné pravidlá,</w:t>
+      </w:r>
+      <w:r>
+        <w:t xml:space="preserve"> ak chceme ochrániť našu aplikáciu pre</w:t>
+      </w:r>
+      <w:r>
+        <w:t>d</w:t>
+      </w:r>
+      <w:r>
+        <w:t xml:space="preserve"> únikom informácií.</w:t>
+      </w:r>
+      <w:r>
+        <w:t xml:space="preserve"> Preto aj pri tvorbe našej aplikácie sme sa snažili dodržiavať zadané bezpečnostné pravidlá. Funkcie, ktoré bolo potrebné doprogramovať</w:t>
+      </w:r>
+      <w:r>
+        <w:t>,</w:t>
+      </w:r>
+      <w:r>
+        <w:t xml:space="preserve"> sme doprogramovali</w:t>
+      </w:r>
+      <w:r>
+        <w:t>,</w:t>
+      </w:r>
+      <w:r>
+        <w:t xml:space="preserve"> aby sme našu aplikáciu ochránili pred ľahkým zlomením hesla účtov používateľov</w:t>
       </w:r>
       <w:r>
         <w:t xml:space="preserve"> </w:t>
@@ -2828,6 +3040,21 @@
       <w:proofErr w:type="spellEnd"/>
       <w:r>
         <w:t xml:space="preserve">. </w:t>
+      </w:r>
+      <w:r>
+        <w:br/>
+      </w:r>
+      <w:r>
+        <w:tab/>
+        <w:t xml:space="preserve">Prílohou zadania je priečinok, v ktorom sa nachádza </w:t>
+      </w:r>
+      <w:proofErr w:type="spellStart"/>
+      <w:r>
+        <w:t>NetBeans</w:t>
+      </w:r>
+      <w:proofErr w:type="spellEnd"/>
+      <w:r>
+        <w:t xml:space="preserve"> projekt so zdrojovými súbormi.</w:t>
       </w:r>
     </w:p>
     <w:sectPr>
@@ -3331,7 +3558,7 @@
     <w:lsdException w:name="Bibliography" w:uiPriority="37"/>
     <w:lsdException w:name="TOC Heading" w:uiPriority="39" w:qFormat="1"/>
   </w:latentStyles>
-  <w:style w:type="paragraph" w:default="1" w:styleId="Normln">
+  <w:style w:type="paragraph" w:default="1" w:styleId="Normlny">
     <w:name w:val="Normal"/>
     <w:qFormat/>
     <w:rsid w:val="005E78F9"/>
@@ -3341,8 +3568,8 @@
   </w:style>
   <w:style w:type="paragraph" w:styleId="Nadpis1">
     <w:name w:val="heading 1"/>
-    <w:basedOn w:val="Normln"/>
-    <w:next w:val="Normln"/>
+    <w:basedOn w:val="Normlny"/>
+    <w:next w:val="Normlny"/>
     <w:link w:val="Nadpis1Char"/>
     <w:uiPriority w:val="9"/>
     <w:qFormat/>
@@ -3366,8 +3593,8 @@
   </w:style>
   <w:style w:type="paragraph" w:styleId="Nadpis2">
     <w:name w:val="heading 2"/>
-    <w:basedOn w:val="Normln"/>
-    <w:next w:val="Normln"/>
+    <w:basedOn w:val="Normlny"/>
+    <w:next w:val="Normlny"/>
     <w:link w:val="Nadpis2Char"/>
     <w:uiPriority w:val="9"/>
     <w:unhideWhenUsed/>
@@ -3393,8 +3620,8 @@
   </w:style>
   <w:style w:type="paragraph" w:styleId="Nadpis3">
     <w:name w:val="heading 3"/>
-    <w:basedOn w:val="Normln"/>
-    <w:next w:val="Normln"/>
+    <w:basedOn w:val="Normlny"/>
+    <w:next w:val="Normlny"/>
     <w:link w:val="Nadpis3Char"/>
     <w:uiPriority w:val="9"/>
     <w:semiHidden/>
@@ -3420,8 +3647,8 @@
   </w:style>
   <w:style w:type="paragraph" w:styleId="Nadpis4">
     <w:name w:val="heading 4"/>
-    <w:basedOn w:val="Normln"/>
-    <w:next w:val="Normln"/>
+    <w:basedOn w:val="Normlny"/>
+    <w:next w:val="Normlny"/>
     <w:link w:val="Nadpis4Char"/>
     <w:uiPriority w:val="9"/>
     <w:semiHidden/>
@@ -3449,8 +3676,8 @@
   </w:style>
   <w:style w:type="paragraph" w:styleId="Nadpis5">
     <w:name w:val="heading 5"/>
-    <w:basedOn w:val="Normln"/>
-    <w:next w:val="Normln"/>
+    <w:basedOn w:val="Normlny"/>
+    <w:next w:val="Normlny"/>
     <w:link w:val="Nadpis5Char"/>
     <w:uiPriority w:val="9"/>
     <w:semiHidden/>
@@ -3474,8 +3701,8 @@
   </w:style>
   <w:style w:type="paragraph" w:styleId="Nadpis6">
     <w:name w:val="heading 6"/>
-    <w:basedOn w:val="Normln"/>
-    <w:next w:val="Normln"/>
+    <w:basedOn w:val="Normlny"/>
+    <w:next w:val="Normlny"/>
     <w:link w:val="Nadpis6Char"/>
     <w:uiPriority w:val="9"/>
     <w:semiHidden/>
@@ -3501,8 +3728,8 @@
   </w:style>
   <w:style w:type="paragraph" w:styleId="Nadpis7">
     <w:name w:val="heading 7"/>
-    <w:basedOn w:val="Normln"/>
-    <w:next w:val="Normln"/>
+    <w:basedOn w:val="Normlny"/>
+    <w:next w:val="Normlny"/>
     <w:link w:val="Nadpis7Char"/>
     <w:uiPriority w:val="9"/>
     <w:semiHidden/>
@@ -3528,8 +3755,8 @@
   </w:style>
   <w:style w:type="paragraph" w:styleId="Nadpis8">
     <w:name w:val="heading 8"/>
-    <w:basedOn w:val="Normln"/>
-    <w:next w:val="Normln"/>
+    <w:basedOn w:val="Normlny"/>
+    <w:next w:val="Normlny"/>
     <w:link w:val="Nadpis8Char"/>
     <w:uiPriority w:val="9"/>
     <w:semiHidden/>
@@ -3555,8 +3782,8 @@
   </w:style>
   <w:style w:type="paragraph" w:styleId="Nadpis9">
     <w:name w:val="heading 9"/>
-    <w:basedOn w:val="Normln"/>
-    <w:next w:val="Normln"/>
+    <w:basedOn w:val="Normlny"/>
+    <w:next w:val="Normlny"/>
     <w:link w:val="Nadpis9Char"/>
     <w:uiPriority w:val="9"/>
     <w:semiHidden/>
@@ -3582,13 +3809,13 @@
       <w:szCs w:val="20"/>
     </w:rPr>
   </w:style>
-  <w:style w:type="character" w:default="1" w:styleId="Standardnpsmoodstavce">
+  <w:style w:type="character" w:default="1" w:styleId="Predvolenpsmoodseku">
     <w:name w:val="Default Paragraph Font"/>
     <w:uiPriority w:val="1"/>
     <w:semiHidden/>
     <w:unhideWhenUsed/>
   </w:style>
-  <w:style w:type="table" w:default="1" w:styleId="Normlntabulka">
+  <w:style w:type="table" w:default="1" w:styleId="Normlnatabuka">
     <w:name w:val="Normal Table"/>
     <w:uiPriority w:val="99"/>
     <w:semiHidden/>
@@ -3604,7 +3831,7 @@
       </w:tblCellMar>
     </w:tblPr>
   </w:style>
-  <w:style w:type="numbering" w:default="1" w:styleId="Bezseznamu">
+  <w:style w:type="numbering" w:default="1" w:styleId="Bezzoznamu">
     <w:name w:val="No List"/>
     <w:uiPriority w:val="99"/>
     <w:semiHidden/>
@@ -3612,7 +3839,7 @@
   </w:style>
   <w:style w:type="character" w:customStyle="1" w:styleId="Nadpis1Char">
     <w:name w:val="Nadpis 1 Char"/>
-    <w:basedOn w:val="Standardnpsmoodstavce"/>
+    <w:basedOn w:val="Predvolenpsmoodseku"/>
     <w:link w:val="Nadpis1"/>
     <w:uiPriority w:val="9"/>
     <w:rsid w:val="00BE213A"/>
@@ -3626,7 +3853,7 @@
   </w:style>
   <w:style w:type="character" w:customStyle="1" w:styleId="Nadpis2Char">
     <w:name w:val="Nadpis 2 Char"/>
-    <w:basedOn w:val="Standardnpsmoodstavce"/>
+    <w:basedOn w:val="Predvolenpsmoodseku"/>
     <w:link w:val="Nadpis2"/>
     <w:uiPriority w:val="9"/>
     <w:rsid w:val="00BE213A"/>
@@ -3640,7 +3867,7 @@
   </w:style>
   <w:style w:type="character" w:customStyle="1" w:styleId="Nadpis3Char">
     <w:name w:val="Nadpis 3 Char"/>
-    <w:basedOn w:val="Standardnpsmoodstavce"/>
+    <w:basedOn w:val="Predvolenpsmoodseku"/>
     <w:link w:val="Nadpis3"/>
     <w:uiPriority w:val="9"/>
     <w:semiHidden/>
@@ -3654,7 +3881,7 @@
   </w:style>
   <w:style w:type="character" w:customStyle="1" w:styleId="Nadpis4Char">
     <w:name w:val="Nadpis 4 Char"/>
-    <w:basedOn w:val="Standardnpsmoodstavce"/>
+    <w:basedOn w:val="Predvolenpsmoodseku"/>
     <w:link w:val="Nadpis4"/>
     <w:uiPriority w:val="9"/>
     <w:semiHidden/>
@@ -3670,7 +3897,7 @@
   </w:style>
   <w:style w:type="character" w:customStyle="1" w:styleId="Nadpis5Char">
     <w:name w:val="Nadpis 5 Char"/>
-    <w:basedOn w:val="Standardnpsmoodstavce"/>
+    <w:basedOn w:val="Predvolenpsmoodseku"/>
     <w:link w:val="Nadpis5"/>
     <w:uiPriority w:val="9"/>
     <w:semiHidden/>
@@ -3682,7 +3909,7 @@
   </w:style>
   <w:style w:type="character" w:customStyle="1" w:styleId="Nadpis6Char">
     <w:name w:val="Nadpis 6 Char"/>
-    <w:basedOn w:val="Standardnpsmoodstavce"/>
+    <w:basedOn w:val="Predvolenpsmoodseku"/>
     <w:link w:val="Nadpis6"/>
     <w:uiPriority w:val="9"/>
     <w:semiHidden/>
@@ -3696,7 +3923,7 @@
   </w:style>
   <w:style w:type="character" w:customStyle="1" w:styleId="Nadpis7Char">
     <w:name w:val="Nadpis 7 Char"/>
-    <w:basedOn w:val="Standardnpsmoodstavce"/>
+    <w:basedOn w:val="Predvolenpsmoodseku"/>
     <w:link w:val="Nadpis7"/>
     <w:uiPriority w:val="9"/>
     <w:semiHidden/>
@@ -3710,7 +3937,7 @@
   </w:style>
   <w:style w:type="character" w:customStyle="1" w:styleId="Nadpis8Char">
     <w:name w:val="Nadpis 8 Char"/>
-    <w:basedOn w:val="Standardnpsmoodstavce"/>
+    <w:basedOn w:val="Predvolenpsmoodseku"/>
     <w:link w:val="Nadpis8"/>
     <w:uiPriority w:val="9"/>
     <w:semiHidden/>
@@ -3724,7 +3951,7 @@
   </w:style>
   <w:style w:type="character" w:customStyle="1" w:styleId="Nadpis9Char">
     <w:name w:val="Nadpis 9 Char"/>
-    <w:basedOn w:val="Standardnpsmoodstavce"/>
+    <w:basedOn w:val="Predvolenpsmoodseku"/>
     <w:link w:val="Nadpis9"/>
     <w:uiPriority w:val="9"/>
     <w:semiHidden/>
@@ -3738,9 +3965,9 @@
       <w:szCs w:val="20"/>
     </w:rPr>
   </w:style>
-  <w:style w:type="paragraph" w:styleId="Odstavecseseznamem">
+  <w:style w:type="paragraph" w:styleId="Odsekzoznamu">
     <w:name w:val="List Paragraph"/>
-    <w:basedOn w:val="Normln"/>
+    <w:basedOn w:val="Normlny"/>
     <w:uiPriority w:val="34"/>
     <w:qFormat/>
     <w:rsid w:val="004D31F3"/>
@@ -3751,12 +3978,12 @@
   </w:style>
   <w:style w:type="character" w:customStyle="1" w:styleId="pl-smi">
     <w:name w:val="pl-smi"/>
-    <w:basedOn w:val="Standardnpsmoodstavce"/>
+    <w:basedOn w:val="Predvolenpsmoodseku"/>
     <w:rsid w:val="009C37C1"/>
   </w:style>
   <w:style w:type="paragraph" w:styleId="Textbubliny">
     <w:name w:val="Balloon Text"/>
-    <w:basedOn w:val="Normln"/>
+    <w:basedOn w:val="Normlny"/>
     <w:link w:val="TextbublinyChar"/>
     <w:uiPriority w:val="99"/>
     <w:semiHidden/>
@@ -3773,7 +4000,7 @@
   </w:style>
   <w:style w:type="character" w:customStyle="1" w:styleId="TextbublinyChar">
     <w:name w:val="Text bubliny Char"/>
-    <w:basedOn w:val="Standardnpsmoodstavce"/>
+    <w:basedOn w:val="Predvolenpsmoodseku"/>
     <w:link w:val="Textbubliny"/>
     <w:uiPriority w:val="99"/>
     <w:semiHidden/>
@@ -3784,9 +4011,9 @@
       <w:szCs w:val="16"/>
     </w:rPr>
   </w:style>
-  <w:style w:type="character" w:styleId="Hypertextovodkaz">
+  <w:style w:type="character" w:styleId="Hypertextovprepojenie">
     <w:name w:val="Hyperlink"/>
-    <w:basedOn w:val="Standardnpsmoodstavce"/>
+    <w:basedOn w:val="Predvolenpsmoodseku"/>
     <w:uiPriority w:val="99"/>
     <w:unhideWhenUsed/>
     <w:rsid w:val="00F602DD"/>
@@ -3795,10 +4022,10 @@
       <w:u w:val="single"/>
     </w:rPr>
   </w:style>
-  <w:style w:type="paragraph" w:styleId="Nadpisobsahu">
+  <w:style w:type="paragraph" w:styleId="Hlavikaobsahu">
     <w:name w:val="TOC Heading"/>
     <w:basedOn w:val="Nadpis1"/>
-    <w:next w:val="Normln"/>
+    <w:next w:val="Normlny"/>
     <w:uiPriority w:val="39"/>
     <w:semiHidden/>
     <w:unhideWhenUsed/>
@@ -3817,8 +4044,8 @@
   </w:style>
   <w:style w:type="paragraph" w:styleId="Obsah1">
     <w:name w:val="toc 1"/>
-    <w:basedOn w:val="Normln"/>
-    <w:next w:val="Normln"/>
+    <w:basedOn w:val="Normlny"/>
+    <w:next w:val="Normlny"/>
     <w:autoRedefine/>
     <w:uiPriority w:val="39"/>
     <w:unhideWhenUsed/>
@@ -3829,8 +4056,8 @@
   </w:style>
   <w:style w:type="paragraph" w:styleId="Obsah2">
     <w:name w:val="toc 2"/>
-    <w:basedOn w:val="Normln"/>
-    <w:next w:val="Normln"/>
+    <w:basedOn w:val="Normlny"/>
+    <w:next w:val="Normlny"/>
     <w:autoRedefine/>
     <w:uiPriority w:val="39"/>
     <w:unhideWhenUsed/>
@@ -4131,7 +4358,7 @@
 </file>
 
 <file path=customXml/itemProps1.xml><?xml version="1.0" encoding="utf-8"?>
-<ds:datastoreItem xmlns:ds="http://schemas.openxmlformats.org/officeDocument/2006/customXml" ds:itemID="{556E263D-FD46-476D-AA85-80C596BFA589}">
+<ds:datastoreItem xmlns:ds="http://schemas.openxmlformats.org/officeDocument/2006/customXml" ds:itemID="{FA9FE96D-0F12-4381-9841-CEEB3E9BB47C}">
   <ds:schemaRefs>
     <ds:schemaRef ds:uri="http://schemas.openxmlformats.org/officeDocument/2006/bibliography"/>
   </ds:schemaRefs>

</xml_diff>